<commit_message>
Added Pdf file of report
</commit_message>
<xml_diff>
--- a/Data Structure Final Report.docx
+++ b/Data Structure Final Report.docx
@@ -203,8 +203,6 @@
           <w:lang w:val="en-US" w:eastAsia="zh-CN" w:bidi="ar"/>
         </w:rPr>
       </w:pPr>
-      <w:bookmarkStart w:id="0" w:name="_GoBack"/>
-      <w:bookmarkEnd w:id="0"/>
     </w:p>
     <w:p>
       <w:pPr>
@@ -679,21 +677,61 @@
       <w:pPr>
         <w:pStyle w:val="4"/>
         <w:rPr>
+          <w:rFonts w:hint="default" w:ascii="Times New Roman" w:hAnsi="Times New Roman" w:cs="Times New Roman"/>
+          <w:sz w:val="48"/>
+          <w:szCs w:val="48"/>
+          <w:lang w:val="en-IN"/>
+        </w:rPr>
+      </w:pPr>
+      <w:r>
+        <w:rPr>
+          <w:rFonts w:hint="default" w:ascii="Times New Roman" w:hAnsi="Times New Roman" w:cs="Times New Roman"/>
+          <w:sz w:val="48"/>
+          <w:szCs w:val="48"/>
+          <w:lang w:val="en-IN"/>
+        </w:rPr>
+        <w:t xml:space="preserve">                          Ishaant Kumar Singh</w:t>
+      </w:r>
+    </w:p>
+    <w:p>
+      <w:pPr>
+        <w:pStyle w:val="4"/>
+        <w:rPr>
+          <w:rFonts w:hint="default" w:ascii="Times New Roman" w:hAnsi="Times New Roman" w:cs="Times New Roman"/>
+          <w:sz w:val="48"/>
+          <w:szCs w:val="48"/>
+          <w:lang w:val="en-IN"/>
+        </w:rPr>
+      </w:pPr>
+      <w:r>
+        <w:rPr>
+          <w:rFonts w:hint="default" w:ascii="Times New Roman" w:hAnsi="Times New Roman" w:cs="Times New Roman"/>
+          <w:sz w:val="48"/>
+          <w:szCs w:val="48"/>
+          <w:lang w:val="en-IN"/>
+        </w:rPr>
+        <w:t xml:space="preserve">                          _________________</w:t>
+      </w:r>
+    </w:p>
+    <w:p>
+      <w:pPr>
+        <w:pStyle w:val="4"/>
+        <w:spacing w:after="0"/>
+        <w:ind w:left="4320" w:firstLine="720"/>
+        <w:rPr>
           <w:rFonts w:ascii="Times New Roman" w:hAnsi="Times New Roman" w:cs="Times New Roman"/>
           <w:sz w:val="48"/>
           <w:szCs w:val="48"/>
         </w:rPr>
       </w:pPr>
-    </w:p>
-    <w:p>
-      <w:pPr>
-        <w:pStyle w:val="4"/>
+      <w:r>
         <w:rPr>
           <w:rFonts w:ascii="Times New Roman" w:hAnsi="Times New Roman" w:cs="Times New Roman"/>
           <w:sz w:val="48"/>
           <w:szCs w:val="48"/>
         </w:rPr>
-      </w:pPr>
+        <w:t xml:space="preserve">      Signature of Student</w:t>
+      </w:r>
     </w:p>
     <w:p>
       <w:pPr>
@@ -701,39 +739,31 @@
         <w:spacing w:after="0"/>
         <w:ind w:left="4320" w:firstLine="720"/>
         <w:rPr>
+          <w:rFonts w:hint="default" w:ascii="Times New Roman" w:hAnsi="Times New Roman" w:cs="Times New Roman"/>
+          <w:sz w:val="48"/>
+          <w:szCs w:val="48"/>
+          <w:lang w:val="en-IN"/>
+        </w:rPr>
+      </w:pPr>
+      <w:r>
+        <w:rPr>
           <w:rFonts w:ascii="Times New Roman" w:hAnsi="Times New Roman" w:cs="Times New Roman"/>
           <w:sz w:val="48"/>
           <w:szCs w:val="48"/>
         </w:rPr>
-      </w:pPr>
-      <w:r>
-        <w:rPr>
-          <w:rFonts w:ascii="Times New Roman" w:hAnsi="Times New Roman" w:cs="Times New Roman"/>
+        <w:t xml:space="preserve">      Date:</w:t>
+      </w:r>
+      <w:r>
+        <w:rPr>
+          <w:rFonts w:hint="default" w:ascii="Times New Roman" w:hAnsi="Times New Roman" w:cs="Times New Roman"/>
           <w:sz w:val="48"/>
           <w:szCs w:val="48"/>
-        </w:rPr>
-        <w:t xml:space="preserve">      Signature of Student</w:t>
-      </w:r>
-    </w:p>
-    <w:p>
-      <w:pPr>
-        <w:pStyle w:val="4"/>
-        <w:spacing w:after="0"/>
-        <w:ind w:left="4320" w:firstLine="720"/>
-        <w:rPr>
-          <w:rFonts w:ascii="Times New Roman" w:hAnsi="Times New Roman" w:cs="Times New Roman"/>
-          <w:sz w:val="48"/>
-          <w:szCs w:val="48"/>
-        </w:rPr>
-      </w:pPr>
-      <w:r>
-        <w:rPr>
-          <w:rFonts w:ascii="Times New Roman" w:hAnsi="Times New Roman" w:cs="Times New Roman"/>
-          <w:sz w:val="48"/>
-          <w:szCs w:val="48"/>
-        </w:rPr>
-        <w:t xml:space="preserve">      Date:</w:t>
-      </w:r>
+          <w:lang w:val="en-IN"/>
+        </w:rPr>
+        <w:t xml:space="preserve"> 23/10/23</w:t>
+      </w:r>
+      <w:bookmarkStart w:id="0" w:name="_GoBack"/>
+      <w:bookmarkEnd w:id="0"/>
     </w:p>
     <w:p>
       <w:pPr>
@@ -2769,7 +2799,6 @@
           <w:lang w:val="en-US" w:eastAsia="zh-CN" w:bidi="ar"/>
         </w:rPr>
         <w:tab/>
-        <w:t xml:space="preserve">Description : Use Java to count words, characters </w:t>
       </w:r>
       <w:r>
         <w:rPr>
@@ -2779,8 +2808,7 @@
           <w:szCs w:val="48"/>
           <w:lang w:val="en-US" w:eastAsia="zh-CN" w:bidi="ar"/>
         </w:rPr>
-        <w:tab/>
-        <w:t/>
+        <w:t xml:space="preserve">Description : Use Java to count words, characters </w:t>
       </w:r>
       <w:r>
         <w:rPr>
@@ -2791,7 +2819,6 @@
           <w:lang w:val="en-US" w:eastAsia="zh-CN" w:bidi="ar"/>
         </w:rPr>
         <w:tab/>
-        <w:t/>
       </w:r>
       <w:r>
         <w:rPr>
@@ -2802,7 +2829,6 @@
           <w:lang w:val="en-US" w:eastAsia="zh-CN" w:bidi="ar"/>
         </w:rPr>
         <w:tab/>
-        <w:t/>
       </w:r>
       <w:r>
         <w:rPr>
@@ -2813,6 +2839,25 @@
           <w:lang w:val="en-US" w:eastAsia="zh-CN" w:bidi="ar"/>
         </w:rPr>
         <w:tab/>
+      </w:r>
+      <w:r>
+        <w:rPr>
+          <w:rFonts w:hint="default" w:ascii="Times New Roman" w:hAnsi="Times New Roman" w:eastAsia="SimSun" w:cs="Times New Roman"/>
+          <w:kern w:val="0"/>
+          <w:sz w:val="48"/>
+          <w:szCs w:val="48"/>
+          <w:lang w:val="en-US" w:eastAsia="zh-CN" w:bidi="ar"/>
+        </w:rPr>
+        <w:tab/>
+      </w:r>
+      <w:r>
+        <w:rPr>
+          <w:rFonts w:hint="default" w:ascii="Times New Roman" w:hAnsi="Times New Roman" w:eastAsia="SimSun" w:cs="Times New Roman"/>
+          <w:kern w:val="0"/>
+          <w:sz w:val="48"/>
+          <w:szCs w:val="48"/>
+          <w:lang w:val="en-US" w:eastAsia="zh-CN" w:bidi="ar"/>
+        </w:rPr>
         <w:t xml:space="preserve">    lines in the text.</w:t>
       </w:r>
     </w:p>
@@ -2835,7 +2880,6 @@
           <w:lang w:val="en-US" w:eastAsia="zh-CN" w:bidi="ar"/>
         </w:rPr>
         <w:tab/>
-        <w:t xml:space="preserve">Functionalities: Analyse text files and count </w:t>
       </w:r>
       <w:r>
         <w:rPr>
@@ -2845,8 +2889,7 @@
           <w:szCs w:val="48"/>
           <w:lang w:val="en-US" w:eastAsia="zh-CN" w:bidi="ar"/>
         </w:rPr>
-        <w:tab/>
-        <w:t/>
+        <w:t xml:space="preserve">Functionalities: Analyse text files and count </w:t>
       </w:r>
       <w:r>
         <w:rPr>
@@ -2857,7 +2900,6 @@
           <w:lang w:val="en-US" w:eastAsia="zh-CN" w:bidi="ar"/>
         </w:rPr>
         <w:tab/>
-        <w:t/>
       </w:r>
       <w:r>
         <w:rPr>
@@ -2868,7 +2910,6 @@
           <w:lang w:val="en-US" w:eastAsia="zh-CN" w:bidi="ar"/>
         </w:rPr>
         <w:tab/>
-        <w:t/>
       </w:r>
       <w:r>
         <w:rPr>
@@ -2879,7 +2920,6 @@
           <w:lang w:val="en-US" w:eastAsia="zh-CN" w:bidi="ar"/>
         </w:rPr>
         <w:tab/>
-        <w:t/>
       </w:r>
       <w:r>
         <w:rPr>
@@ -2890,7 +2930,6 @@
           <w:lang w:val="en-US" w:eastAsia="zh-CN" w:bidi="ar"/>
         </w:rPr>
         <w:tab/>
-        <w:t/>
       </w:r>
       <w:r>
         <w:rPr>
@@ -2901,7 +2940,6 @@
           <w:lang w:val="en-US" w:eastAsia="zh-CN" w:bidi="ar"/>
         </w:rPr>
         <w:tab/>
-        <w:t/>
       </w:r>
       <w:r>
         <w:rPr>
@@ -2912,6 +2950,25 @@
           <w:lang w:val="en-US" w:eastAsia="zh-CN" w:bidi="ar"/>
         </w:rPr>
         <w:tab/>
+      </w:r>
+      <w:r>
+        <w:rPr>
+          <w:rFonts w:hint="default" w:ascii="Times New Roman" w:hAnsi="Times New Roman" w:eastAsia="SimSun" w:cs="Times New Roman"/>
+          <w:kern w:val="0"/>
+          <w:sz w:val="48"/>
+          <w:szCs w:val="48"/>
+          <w:lang w:val="en-US" w:eastAsia="zh-CN" w:bidi="ar"/>
+        </w:rPr>
+        <w:tab/>
+      </w:r>
+      <w:r>
+        <w:rPr>
+          <w:rFonts w:hint="default" w:ascii="Times New Roman" w:hAnsi="Times New Roman" w:eastAsia="SimSun" w:cs="Times New Roman"/>
+          <w:kern w:val="0"/>
+          <w:sz w:val="48"/>
+          <w:szCs w:val="48"/>
+          <w:lang w:val="en-US" w:eastAsia="zh-CN" w:bidi="ar"/>
+        </w:rPr>
         <w:t xml:space="preserve">  words, characters, and lines</w:t>
       </w:r>
     </w:p>

</xml_diff>

<commit_message>
Added Final Report of the project
</commit_message>
<xml_diff>
--- a/Data Structure Final Report.docx
+++ b/Data Structure Final Report.docx
@@ -690,8 +690,10 @@
           <w:szCs w:val="48"/>
           <w:lang w:val="en-IN"/>
         </w:rPr>
-        <w:t xml:space="preserve">                          Ishaant Kumar Singh</w:t>
-      </w:r>
+        <w:t xml:space="preserve">                          </w:t>
+      </w:r>
+      <w:bookmarkStart w:id="0" w:name="_GoBack"/>
+      <w:bookmarkEnd w:id="0"/>
     </w:p>
     <w:p>
       <w:pPr>
@@ -762,8 +764,6 @@
         </w:rPr>
         <w:t xml:space="preserve"> 23/10/23</w:t>
       </w:r>
-      <w:bookmarkStart w:id="0" w:name="_GoBack"/>
-      <w:bookmarkEnd w:id="0"/>
     </w:p>
     <w:p>
       <w:pPr>

</xml_diff>